<commit_message>
fix a few bugs
1. if there is no url for the path, we remove the distribution tree
2. if there is other entity with defined name, we export the eml and revise the content before final output.
</commit_message>
<xml_diff>
--- a/project.99/abstract.docx
+++ b/project.99/abstract.docx
@@ -4,14 +4,6 @@
   <w:body>
     <w:p>
       <w:pPr>
-        <w:pStyle w:val="Heading1"/>
-      </w:pPr>
-      <w:r>
-        <w:t>Abstract</w:t>
-      </w:r>
-    </w:p>
-    <w:p>
-      <w:pPr>
         <w:spacing w:after="0" w:line="480" w:lineRule="auto"/>
         <w:rPr>
           <w:rFonts w:ascii="Cambria" w:hAnsi="Cambria"/>
@@ -21,75 +13,83 @@
         <w:rPr>
           <w:rFonts w:ascii="Cambria" w:hAnsi="Cambria"/>
         </w:rPr>
-        <w:t xml:space="preserve">Try some wired things </w:t>
+        <w:t xml:space="preserve">Try </w:t>
+      </w:r>
+      <w:r>
+        <w:rPr>
+          <w:rFonts w:ascii="Cambria" w:hAnsi="Cambria"/>
+        </w:rPr>
+        <w:t>different formatting</w:t>
+      </w:r>
+      <w:r>
+        <w:rPr>
+          <w:rFonts w:ascii="Cambria" w:hAnsi="Cambria"/>
+        </w:rPr>
+        <w:t xml:space="preserve"> here: 1. </w:t>
+      </w:r>
+      <w:proofErr w:type="gramStart"/>
+      <w:r>
+        <w:rPr>
+          <w:rFonts w:ascii="Cambria" w:hAnsi="Cambria"/>
+        </w:rPr>
+        <w:t>Subscript  CO</w:t>
+      </w:r>
+      <w:r>
+        <w:rPr>
+          <w:rFonts w:ascii="Cambria" w:hAnsi="Cambria"/>
+          <w:vertAlign w:val="subscript"/>
+        </w:rPr>
+        <w:t>2</w:t>
+      </w:r>
+      <w:proofErr w:type="gramEnd"/>
+      <w:r>
+        <w:rPr>
+          <w:rFonts w:ascii="Cambria" w:hAnsi="Cambria"/>
+        </w:rPr>
+        <w:t xml:space="preserve">. 2. </w:t>
+      </w:r>
+      <w:r>
+        <w:rPr>
+          <w:rFonts w:ascii="Cambria" w:hAnsi="Cambria"/>
+          <w:i/>
+          <w:iCs/>
+        </w:rPr>
+        <w:t>Scientific name</w:t>
+      </w:r>
+      <w:r>
+        <w:rPr>
+          <w:rFonts w:ascii="Cambria" w:hAnsi="Cambria"/>
+          <w:i/>
+          <w:iCs/>
+        </w:rPr>
+        <w:t xml:space="preserve"> </w:t>
+      </w:r>
+      <w:r>
+        <w:rPr>
+          <w:rFonts w:ascii="Cambria" w:hAnsi="Cambria"/>
+        </w:rPr>
+        <w:t xml:space="preserve">3. </w:t>
+      </w:r>
+      <w:r>
+        <w:rPr>
+          <w:rFonts w:ascii="Cambria" w:hAnsi="Cambria"/>
+        </w:rPr>
+        <w:t>email</w:t>
+      </w:r>
+      <w:r>
+        <w:rPr>
+          <w:rFonts w:ascii="Cambria" w:hAnsi="Cambria"/>
+        </w:rPr>
+        <w:t xml:space="preserve">: </w:t>
+      </w:r>
+      <w:r>
+        <w:rPr>
+          <w:rFonts w:ascii="Cambria" w:hAnsi="Cambria"/>
+        </w:rPr>
+        <w:t>lkui@ucsb.edu</w:t>
       </w:r>
       <w:bookmarkStart w:id="0" w:name="_GoBack"/>
       <w:bookmarkEnd w:id="0"/>
-      <w:r>
-        <w:rPr>
-          <w:rFonts w:ascii="Cambria" w:hAnsi="Cambria"/>
-        </w:rPr>
-        <w:t>here: 1. Subscript  CO</w:t>
-      </w:r>
-      <w:r>
-        <w:rPr>
-          <w:rFonts w:ascii="Cambria" w:hAnsi="Cambria"/>
-          <w:vertAlign w:val="subscript"/>
-        </w:rPr>
-        <w:t>2</w:t>
-      </w:r>
-      <w:r>
-        <w:rPr>
-          <w:rFonts w:ascii="Cambria" w:hAnsi="Cambria"/>
-        </w:rPr>
-        <w:t xml:space="preserve">. 2. </w:t>
-      </w:r>
-      <w:r>
-        <w:rPr>
-          <w:rFonts w:ascii="Cambria" w:hAnsi="Cambria"/>
-          <w:i/>
-          <w:iCs/>
-        </w:rPr>
-        <w:t>Scientific name</w:t>
-      </w:r>
-      <w:r>
-        <w:rPr>
-          <w:rFonts w:ascii="Cambria" w:hAnsi="Cambria"/>
-          <w:i/>
-          <w:iCs/>
-        </w:rPr>
-        <w:t xml:space="preserve"> </w:t>
-      </w:r>
-      <w:r>
-        <w:rPr>
-          <w:rFonts w:ascii="Cambria" w:hAnsi="Cambria"/>
-        </w:rPr>
-        <w:t xml:space="preserve">3. </w:t>
-      </w:r>
-      <w:r>
-        <w:rPr>
-          <w:rFonts w:ascii="Cambria" w:hAnsi="Cambria"/>
-        </w:rPr>
-        <w:t>with</w:t>
-      </w:r>
-      <w:r>
-        <w:rPr>
-          <w:rFonts w:ascii="Cambria" w:hAnsi="Cambria"/>
-        </w:rPr>
-        <w:t xml:space="preserve"> hyperlink </w:t>
-      </w:r>
-      <w:r>
-        <w:rPr>
-          <w:rFonts w:ascii="Cambria" w:hAnsi="Cambria"/>
-        </w:rPr>
-        <w:t xml:space="preserve">Link: </w:t>
-      </w:r>
-      <w:r>
-        <w:rPr>
-          <w:rFonts w:ascii="Cambria" w:hAnsi="Cambria"/>
-        </w:rPr>
-        <w:t>lkui@ucsb.edu</w:t>
-      </w:r>
       <w:r>
         <w:rPr>
           <w:rFonts w:ascii="Cambria" w:hAnsi="Cambria"/>

</xml_diff>